<commit_message>
commit before changing level structure
</commit_message>
<xml_diff>
--- a/SIT120 Marking Justification.docx
+++ b/SIT120 Marking Justification.docx
@@ -11,20 +11,20 @@
     <w:tbl>
       <w:tblPr>
         <w:tblStyle w:val="TableGrid"/>
-        <w:tblW w:w="0" w:type="auto"/>
+        <w:tblW w:w="10060" w:type="dxa"/>
         <w:tblLook w:val="04A0" w:firstRow="1" w:lastRow="0" w:firstColumn="1" w:lastColumn="0" w:noHBand="0" w:noVBand="1"/>
       </w:tblPr>
       <w:tblGrid>
-        <w:gridCol w:w="1802"/>
-        <w:gridCol w:w="1802"/>
-        <w:gridCol w:w="1802"/>
-        <w:gridCol w:w="1802"/>
-        <w:gridCol w:w="1802"/>
+        <w:gridCol w:w="1689"/>
+        <w:gridCol w:w="2933"/>
+        <w:gridCol w:w="1451"/>
+        <w:gridCol w:w="1463"/>
+        <w:gridCol w:w="2964"/>
       </w:tblGrid>
       <w:tr>
         <w:tc>
           <w:tcPr>
-            <w:tcW w:w="1802" w:type="dxa"/>
+            <w:tcW w:w="1698" w:type="dxa"/>
           </w:tcPr>
           <w:p>
             <w:r>
@@ -34,7 +34,7 @@
         </w:tc>
         <w:tc>
           <w:tcPr>
-            <w:tcW w:w="1802" w:type="dxa"/>
+            <w:tcW w:w="2933" w:type="dxa"/>
           </w:tcPr>
           <w:p>
             <w:r>
@@ -44,7 +44,7 @@
         </w:tc>
         <w:tc>
           <w:tcPr>
-            <w:tcW w:w="1802" w:type="dxa"/>
+            <w:tcW w:w="1649" w:type="dxa"/>
           </w:tcPr>
           <w:p>
             <w:r>
@@ -54,7 +54,7 @@
         </w:tc>
         <w:tc>
           <w:tcPr>
-            <w:tcW w:w="1802" w:type="dxa"/>
+            <w:tcW w:w="2516" w:type="dxa"/>
           </w:tcPr>
           <w:p>
             <w:r>
@@ -64,7 +64,7 @@
         </w:tc>
         <w:tc>
           <w:tcPr>
-            <w:tcW w:w="1802" w:type="dxa"/>
+            <w:tcW w:w="1264" w:type="dxa"/>
           </w:tcPr>
           <w:p>
             <w:r>
@@ -76,7 +76,7 @@
       <w:tr>
         <w:tc>
           <w:tcPr>
-            <w:tcW w:w="1802" w:type="dxa"/>
+            <w:tcW w:w="1698" w:type="dxa"/>
           </w:tcPr>
           <w:p>
             <w:r>
@@ -86,33 +86,58 @@
         </w:tc>
         <w:tc>
           <w:tcPr>
-            <w:tcW w:w="1802" w:type="dxa"/>
-          </w:tcPr>
-          <w:p/>
-        </w:tc>
-        <w:tc>
-          <w:tcPr>
-            <w:tcW w:w="1802" w:type="dxa"/>
-          </w:tcPr>
-          <w:p/>
-        </w:tc>
-        <w:tc>
-          <w:tcPr>
-            <w:tcW w:w="1802" w:type="dxa"/>
-          </w:tcPr>
-          <w:p/>
-        </w:tc>
-        <w:tc>
-          <w:tcPr>
-            <w:tcW w:w="1802" w:type="dxa"/>
-          </w:tcPr>
-          <w:p/>
-        </w:tc>
-      </w:tr>
-      <w:tr>
-        <w:tc>
-          <w:tcPr>
-            <w:tcW w:w="1802" w:type="dxa"/>
+            <w:tcW w:w="2933" w:type="dxa"/>
+          </w:tcPr>
+          <w:p>
+            <w:r>
+              <w:t>I have uploaded</w:t>
+            </w:r>
+            <w:r>
+              <w:t xml:space="preserve"> my improved work to Github every few days of development</w:t>
+            </w:r>
+            <w:r>
+              <w:t>.</w:t>
+            </w:r>
+          </w:p>
+          <w:p>
+            <w:pPr>
+              <w:rPr>
+                <w:sz w:val="15"/>
+                <w:szCs w:val="15"/>
+              </w:rPr>
+            </w:pPr>
+            <w:r>
+              <w:rPr>
+                <w:sz w:val="15"/>
+                <w:szCs w:val="15"/>
+              </w:rPr>
+              <w:t>https://github.com/alastairrobertson/Learn-Spanish-Web-App</w:t>
+            </w:r>
+          </w:p>
+        </w:tc>
+        <w:tc>
+          <w:tcPr>
+            <w:tcW w:w="1649" w:type="dxa"/>
+          </w:tcPr>
+          <w:p/>
+        </w:tc>
+        <w:tc>
+          <w:tcPr>
+            <w:tcW w:w="2516" w:type="dxa"/>
+          </w:tcPr>
+          <w:p/>
+        </w:tc>
+        <w:tc>
+          <w:tcPr>
+            <w:tcW w:w="1264" w:type="dxa"/>
+          </w:tcPr>
+          <w:p/>
+        </w:tc>
+      </w:tr>
+      <w:tr>
+        <w:tc>
+          <w:tcPr>
+            <w:tcW w:w="1698" w:type="dxa"/>
           </w:tcPr>
           <w:p>
             <w:r>
@@ -122,33 +147,37 @@
         </w:tc>
         <w:tc>
           <w:tcPr>
-            <w:tcW w:w="1802" w:type="dxa"/>
-          </w:tcPr>
-          <w:p/>
-        </w:tc>
-        <w:tc>
-          <w:tcPr>
-            <w:tcW w:w="1802" w:type="dxa"/>
-          </w:tcPr>
-          <w:p/>
-        </w:tc>
-        <w:tc>
-          <w:tcPr>
-            <w:tcW w:w="1802" w:type="dxa"/>
-          </w:tcPr>
-          <w:p/>
-        </w:tc>
-        <w:tc>
-          <w:tcPr>
-            <w:tcW w:w="1802" w:type="dxa"/>
-          </w:tcPr>
-          <w:p/>
-        </w:tc>
-      </w:tr>
-      <w:tr>
-        <w:tc>
-          <w:tcPr>
-            <w:tcW w:w="1802" w:type="dxa"/>
+            <w:tcW w:w="2933" w:type="dxa"/>
+          </w:tcPr>
+          <w:p/>
+        </w:tc>
+        <w:tc>
+          <w:tcPr>
+            <w:tcW w:w="1649" w:type="dxa"/>
+          </w:tcPr>
+          <w:p/>
+        </w:tc>
+        <w:tc>
+          <w:tcPr>
+            <w:tcW w:w="2516" w:type="dxa"/>
+          </w:tcPr>
+          <w:p>
+            <w:r>
+              <w:t>At the end of my work day I provide a summary of how I am progressing with my milestones and I list all major features that I have added. I make these updates daily.</w:t>
+            </w:r>
+          </w:p>
+        </w:tc>
+        <w:tc>
+          <w:tcPr>
+            <w:tcW w:w="1264" w:type="dxa"/>
+          </w:tcPr>
+          <w:p/>
+        </w:tc>
+      </w:tr>
+      <w:tr>
+        <w:tc>
+          <w:tcPr>
+            <w:tcW w:w="1698" w:type="dxa"/>
           </w:tcPr>
           <w:p>
             <w:r>
@@ -158,19 +187,19 @@
         </w:tc>
         <w:tc>
           <w:tcPr>
-            <w:tcW w:w="1802" w:type="dxa"/>
-          </w:tcPr>
-          <w:p/>
-        </w:tc>
-        <w:tc>
-          <w:tcPr>
-            <w:tcW w:w="1802" w:type="dxa"/>
-          </w:tcPr>
-          <w:p/>
-        </w:tc>
-        <w:tc>
-          <w:tcPr>
-            <w:tcW w:w="1802" w:type="dxa"/>
+            <w:tcW w:w="2933" w:type="dxa"/>
+          </w:tcPr>
+          <w:p/>
+        </w:tc>
+        <w:tc>
+          <w:tcPr>
+            <w:tcW w:w="1649" w:type="dxa"/>
+          </w:tcPr>
+          <w:p/>
+        </w:tc>
+        <w:tc>
+          <w:tcPr>
+            <w:tcW w:w="2516" w:type="dxa"/>
           </w:tcPr>
           <w:p>
             <w:r>
@@ -183,241 +212,314 @@
             </w:r>
             <w:r>
               <w:t>perfect</w:t>
+            </w:r>
+            <w:r>
+              <w:t>.</w:t>
+            </w:r>
+          </w:p>
+        </w:tc>
+        <w:tc>
+          <w:tcPr>
+            <w:tcW w:w="1264" w:type="dxa"/>
+          </w:tcPr>
+          <w:p/>
+        </w:tc>
+      </w:tr>
+      <w:tr>
+        <w:tc>
+          <w:tcPr>
+            <w:tcW w:w="1698" w:type="dxa"/>
+          </w:tcPr>
+          <w:p>
+            <w:r>
+              <w:t>legal</w:t>
+            </w:r>
+          </w:p>
+        </w:tc>
+        <w:tc>
+          <w:tcPr>
+            <w:tcW w:w="2933" w:type="dxa"/>
+          </w:tcPr>
+          <w:p/>
+        </w:tc>
+        <w:tc>
+          <w:tcPr>
+            <w:tcW w:w="1649" w:type="dxa"/>
+          </w:tcPr>
+          <w:p/>
+        </w:tc>
+        <w:tc>
+          <w:tcPr>
+            <w:tcW w:w="2516" w:type="dxa"/>
+          </w:tcPr>
+          <w:p/>
+        </w:tc>
+        <w:tc>
+          <w:tcPr>
+            <w:tcW w:w="1264" w:type="dxa"/>
+          </w:tcPr>
+          <w:p/>
+        </w:tc>
+      </w:tr>
+      <w:tr>
+        <w:tc>
+          <w:tcPr>
+            <w:tcW w:w="1698" w:type="dxa"/>
+          </w:tcPr>
+          <w:p>
+            <w:r>
+              <w:t>Playable levels</w:t>
+            </w:r>
+          </w:p>
+        </w:tc>
+        <w:tc>
+          <w:tcPr>
+            <w:tcW w:w="2933" w:type="dxa"/>
+          </w:tcPr>
+          <w:p/>
+        </w:tc>
+        <w:tc>
+          <w:tcPr>
+            <w:tcW w:w="1649" w:type="dxa"/>
+          </w:tcPr>
+          <w:p/>
+        </w:tc>
+        <w:tc>
+          <w:tcPr>
+            <w:tcW w:w="2516" w:type="dxa"/>
+          </w:tcPr>
+          <w:p/>
+        </w:tc>
+        <w:tc>
+          <w:tcPr>
+            <w:tcW w:w="1264" w:type="dxa"/>
+          </w:tcPr>
+          <w:p/>
+        </w:tc>
+      </w:tr>
+      <w:tr>
+        <w:tc>
+          <w:tcPr>
+            <w:tcW w:w="1698" w:type="dxa"/>
+          </w:tcPr>
+          <w:p>
+            <w:r>
+              <w:t>playability</w:t>
+            </w:r>
+          </w:p>
+        </w:tc>
+        <w:tc>
+          <w:tcPr>
+            <w:tcW w:w="2933" w:type="dxa"/>
+          </w:tcPr>
+          <w:p/>
+        </w:tc>
+        <w:tc>
+          <w:tcPr>
+            <w:tcW w:w="1649" w:type="dxa"/>
+          </w:tcPr>
+          <w:p/>
+        </w:tc>
+        <w:tc>
+          <w:tcPr>
+            <w:tcW w:w="2516" w:type="dxa"/>
+          </w:tcPr>
+          <w:p/>
+        </w:tc>
+        <w:tc>
+          <w:tcPr>
+            <w:tcW w:w="1264" w:type="dxa"/>
+          </w:tcPr>
+          <w:p/>
+        </w:tc>
+      </w:tr>
+      <w:tr>
+        <w:tc>
+          <w:tcPr>
+            <w:tcW w:w="1698" w:type="dxa"/>
+          </w:tcPr>
+          <w:p>
+            <w:r>
+              <w:t>Quality</w:t>
+            </w:r>
+          </w:p>
+        </w:tc>
+        <w:tc>
+          <w:tcPr>
+            <w:tcW w:w="2933" w:type="dxa"/>
+          </w:tcPr>
+          <w:p/>
+        </w:tc>
+        <w:tc>
+          <w:tcPr>
+            <w:tcW w:w="1649" w:type="dxa"/>
+          </w:tcPr>
+          <w:p/>
+        </w:tc>
+        <w:tc>
+          <w:tcPr>
+            <w:tcW w:w="2516" w:type="dxa"/>
+          </w:tcPr>
+          <w:p>
+            <w:r>
+              <w:t>You could charge $5 per month</w:t>
+            </w:r>
+          </w:p>
+        </w:tc>
+        <w:tc>
+          <w:tcPr>
+            <w:tcW w:w="1264" w:type="dxa"/>
+          </w:tcPr>
+          <w:p/>
+        </w:tc>
+      </w:tr>
+      <w:tr>
+        <w:tc>
+          <w:tcPr>
+            <w:tcW w:w="1698" w:type="dxa"/>
+          </w:tcPr>
+          <w:p>
+            <w:r>
+              <w:lastRenderedPageBreak/>
+              <w:t>UI Design</w:t>
+            </w:r>
+          </w:p>
+        </w:tc>
+        <w:tc>
+          <w:tcPr>
+            <w:tcW w:w="2933" w:type="dxa"/>
+          </w:tcPr>
+          <w:p/>
+        </w:tc>
+        <w:tc>
+          <w:tcPr>
+            <w:tcW w:w="1649" w:type="dxa"/>
+          </w:tcPr>
+          <w:p/>
+        </w:tc>
+        <w:tc>
+          <w:tcPr>
+            <w:tcW w:w="2516" w:type="dxa"/>
+          </w:tcPr>
+          <w:p>
+            <w:r>
+              <w:t>The game uses colour theory, is consistent, spacing is consistent. The web app also has animating backgrounds and is visually appealing.</w:t>
+            </w:r>
+          </w:p>
+        </w:tc>
+        <w:tc>
+          <w:tcPr>
+            <w:tcW w:w="1264" w:type="dxa"/>
+          </w:tcPr>
+          <w:p/>
+        </w:tc>
+      </w:tr>
+      <w:tr>
+        <w:tc>
+          <w:tcPr>
+            <w:tcW w:w="1698" w:type="dxa"/>
+          </w:tcPr>
+          <w:p>
+            <w:r>
+              <w:t>UI layout</w:t>
+            </w:r>
+          </w:p>
+        </w:tc>
+        <w:tc>
+          <w:tcPr>
+            <w:tcW w:w="2933" w:type="dxa"/>
+          </w:tcPr>
+          <w:p/>
+        </w:tc>
+        <w:tc>
+          <w:tcPr>
+            <w:tcW w:w="1649" w:type="dxa"/>
+          </w:tcPr>
+          <w:p/>
+        </w:tc>
+        <w:tc>
+          <w:tcPr>
+            <w:tcW w:w="2516" w:type="dxa"/>
+          </w:tcPr>
+          <w:p/>
+        </w:tc>
+        <w:tc>
+          <w:tcPr>
+            <w:tcW w:w="1264" w:type="dxa"/>
+          </w:tcPr>
+          <w:p>
+            <w:r>
+              <w:t>I have at least 4 reusable</w:t>
+            </w:r>
+            <w:r>
+              <w:t xml:space="preserve"> UI components:</w:t>
+            </w:r>
+          </w:p>
+          <w:p>
+            <w:r>
+              <w:t>createContainerWithChest</w:t>
+            </w:r>
+            <w:r>
+              <w:t>()</w:t>
+            </w:r>
+          </w:p>
+          <w:p>
+            <w:r>
+              <w:t>createCustomLabel</w:t>
+            </w:r>
+            <w:r>
+              <w:t>()</w:t>
+            </w:r>
+          </w:p>
+          <w:p>
+            <w:r>
+              <w:t>createCustomCheckbox</w:t>
+            </w:r>
+            <w:r>
+              <w:t>()</w:t>
+            </w:r>
+          </w:p>
+          <w:p>
+            <w:r>
+              <w:t>createCustomTextBox</w:t>
+            </w:r>
+            <w:r>
+              <w:t>()</w:t>
+            </w:r>
+          </w:p>
+          <w:p>
+            <w:r>
+              <w:t>createCustomLabelH1</w:t>
+            </w:r>
+            <w:r>
+              <w:t>()</w:t>
+            </w:r>
+          </w:p>
+          <w:p>
+            <w:r>
+              <w:t>createCustomParagraph</w:t>
+            </w:r>
+            <w:r>
+              <w:t>()</w:t>
+            </w:r>
+          </w:p>
+          <w:p>
+            <w:r>
+              <w:t>createCustomButton</w:t>
+            </w:r>
+            <w:r>
+              <w:t>()</w:t>
             </w:r>
             <w:bookmarkStart w:id="0" w:name="_GoBack"/>
             <w:bookmarkEnd w:id="0"/>
-            <w:r>
-              <w:t>.</w:t>
-            </w:r>
-          </w:p>
-        </w:tc>
-        <w:tc>
-          <w:tcPr>
-            <w:tcW w:w="1802" w:type="dxa"/>
-          </w:tcPr>
-          <w:p/>
-        </w:tc>
-      </w:tr>
-      <w:tr>
-        <w:tc>
-          <w:tcPr>
-            <w:tcW w:w="1802" w:type="dxa"/>
-          </w:tcPr>
-          <w:p>
-            <w:r>
-              <w:t>legal</w:t>
-            </w:r>
-          </w:p>
-        </w:tc>
-        <w:tc>
-          <w:tcPr>
-            <w:tcW w:w="1802" w:type="dxa"/>
-          </w:tcPr>
-          <w:p/>
-        </w:tc>
-        <w:tc>
-          <w:tcPr>
-            <w:tcW w:w="1802" w:type="dxa"/>
-          </w:tcPr>
-          <w:p/>
-        </w:tc>
-        <w:tc>
-          <w:tcPr>
-            <w:tcW w:w="1802" w:type="dxa"/>
-          </w:tcPr>
-          <w:p/>
-        </w:tc>
-        <w:tc>
-          <w:tcPr>
-            <w:tcW w:w="1802" w:type="dxa"/>
-          </w:tcPr>
-          <w:p/>
-        </w:tc>
-      </w:tr>
-      <w:tr>
-        <w:tc>
-          <w:tcPr>
-            <w:tcW w:w="1802" w:type="dxa"/>
-          </w:tcPr>
-          <w:p>
-            <w:r>
-              <w:t>Playable levels</w:t>
-            </w:r>
-          </w:p>
-        </w:tc>
-        <w:tc>
-          <w:tcPr>
-            <w:tcW w:w="1802" w:type="dxa"/>
-          </w:tcPr>
-          <w:p/>
-        </w:tc>
-        <w:tc>
-          <w:tcPr>
-            <w:tcW w:w="1802" w:type="dxa"/>
-          </w:tcPr>
-          <w:p/>
-        </w:tc>
-        <w:tc>
-          <w:tcPr>
-            <w:tcW w:w="1802" w:type="dxa"/>
-          </w:tcPr>
-          <w:p/>
-        </w:tc>
-        <w:tc>
-          <w:tcPr>
-            <w:tcW w:w="1802" w:type="dxa"/>
-          </w:tcPr>
-          <w:p/>
-        </w:tc>
-      </w:tr>
-      <w:tr>
-        <w:tc>
-          <w:tcPr>
-            <w:tcW w:w="1802" w:type="dxa"/>
-          </w:tcPr>
-          <w:p>
-            <w:r>
-              <w:t>playability</w:t>
-            </w:r>
-          </w:p>
-        </w:tc>
-        <w:tc>
-          <w:tcPr>
-            <w:tcW w:w="1802" w:type="dxa"/>
-          </w:tcPr>
-          <w:p/>
-        </w:tc>
-        <w:tc>
-          <w:tcPr>
-            <w:tcW w:w="1802" w:type="dxa"/>
-          </w:tcPr>
-          <w:p/>
-        </w:tc>
-        <w:tc>
-          <w:tcPr>
-            <w:tcW w:w="1802" w:type="dxa"/>
-          </w:tcPr>
-          <w:p/>
-        </w:tc>
-        <w:tc>
-          <w:tcPr>
-            <w:tcW w:w="1802" w:type="dxa"/>
-          </w:tcPr>
-          <w:p/>
-        </w:tc>
-      </w:tr>
-      <w:tr>
-        <w:tc>
-          <w:tcPr>
-            <w:tcW w:w="1802" w:type="dxa"/>
-          </w:tcPr>
-          <w:p>
-            <w:r>
-              <w:t>Quality</w:t>
-            </w:r>
-          </w:p>
-        </w:tc>
-        <w:tc>
-          <w:tcPr>
-            <w:tcW w:w="1802" w:type="dxa"/>
-          </w:tcPr>
-          <w:p/>
-        </w:tc>
-        <w:tc>
-          <w:tcPr>
-            <w:tcW w:w="1802" w:type="dxa"/>
-          </w:tcPr>
-          <w:p/>
-        </w:tc>
-        <w:tc>
-          <w:tcPr>
-            <w:tcW w:w="1802" w:type="dxa"/>
-          </w:tcPr>
-          <w:p/>
-        </w:tc>
-        <w:tc>
-          <w:tcPr>
-            <w:tcW w:w="1802" w:type="dxa"/>
-          </w:tcPr>
-          <w:p/>
-        </w:tc>
-      </w:tr>
-      <w:tr>
-        <w:tc>
-          <w:tcPr>
-            <w:tcW w:w="1802" w:type="dxa"/>
-          </w:tcPr>
-          <w:p>
-            <w:r>
-              <w:t>UI Design</w:t>
-            </w:r>
-          </w:p>
-        </w:tc>
-        <w:tc>
-          <w:tcPr>
-            <w:tcW w:w="1802" w:type="dxa"/>
-          </w:tcPr>
-          <w:p/>
-        </w:tc>
-        <w:tc>
-          <w:tcPr>
-            <w:tcW w:w="1802" w:type="dxa"/>
-          </w:tcPr>
-          <w:p/>
-        </w:tc>
-        <w:tc>
-          <w:tcPr>
-            <w:tcW w:w="1802" w:type="dxa"/>
-          </w:tcPr>
-          <w:p/>
-        </w:tc>
-        <w:tc>
-          <w:tcPr>
-            <w:tcW w:w="1802" w:type="dxa"/>
-          </w:tcPr>
-          <w:p/>
-        </w:tc>
-      </w:tr>
-      <w:tr>
-        <w:tc>
-          <w:tcPr>
-            <w:tcW w:w="1802" w:type="dxa"/>
-          </w:tcPr>
-          <w:p>
-            <w:r>
-              <w:t>UI layout</w:t>
-            </w:r>
-          </w:p>
-        </w:tc>
-        <w:tc>
-          <w:tcPr>
-            <w:tcW w:w="1802" w:type="dxa"/>
-          </w:tcPr>
-          <w:p/>
-        </w:tc>
-        <w:tc>
-          <w:tcPr>
-            <w:tcW w:w="1802" w:type="dxa"/>
-          </w:tcPr>
-          <w:p/>
-        </w:tc>
-        <w:tc>
-          <w:tcPr>
-            <w:tcW w:w="1802" w:type="dxa"/>
-          </w:tcPr>
-          <w:p/>
-        </w:tc>
-        <w:tc>
-          <w:tcPr>
-            <w:tcW w:w="1802" w:type="dxa"/>
-          </w:tcPr>
-          <w:p/>
-        </w:tc>
-      </w:tr>
-      <w:tr>
-        <w:tc>
-          <w:tcPr>
-            <w:tcW w:w="1802" w:type="dxa"/>
+          </w:p>
+          <w:p/>
+        </w:tc>
+      </w:tr>
+      <w:tr>
+        <w:tc>
+          <w:tcPr>
+            <w:tcW w:w="1698" w:type="dxa"/>
           </w:tcPr>
           <w:p>
             <w:r>
@@ -427,33 +529,33 @@
         </w:tc>
         <w:tc>
           <w:tcPr>
-            <w:tcW w:w="1802" w:type="dxa"/>
-          </w:tcPr>
-          <w:p/>
-        </w:tc>
-        <w:tc>
-          <w:tcPr>
-            <w:tcW w:w="1802" w:type="dxa"/>
-          </w:tcPr>
-          <w:p/>
-        </w:tc>
-        <w:tc>
-          <w:tcPr>
-            <w:tcW w:w="1802" w:type="dxa"/>
-          </w:tcPr>
-          <w:p/>
-        </w:tc>
-        <w:tc>
-          <w:tcPr>
-            <w:tcW w:w="1802" w:type="dxa"/>
-          </w:tcPr>
-          <w:p/>
-        </w:tc>
-      </w:tr>
-      <w:tr>
-        <w:tc>
-          <w:tcPr>
-            <w:tcW w:w="1802" w:type="dxa"/>
+            <w:tcW w:w="2933" w:type="dxa"/>
+          </w:tcPr>
+          <w:p/>
+        </w:tc>
+        <w:tc>
+          <w:tcPr>
+            <w:tcW w:w="1649" w:type="dxa"/>
+          </w:tcPr>
+          <w:p/>
+        </w:tc>
+        <w:tc>
+          <w:tcPr>
+            <w:tcW w:w="2516" w:type="dxa"/>
+          </w:tcPr>
+          <w:p/>
+        </w:tc>
+        <w:tc>
+          <w:tcPr>
+            <w:tcW w:w="1264" w:type="dxa"/>
+          </w:tcPr>
+          <w:p/>
+        </w:tc>
+      </w:tr>
+      <w:tr>
+        <w:tc>
+          <w:tcPr>
+            <w:tcW w:w="1698" w:type="dxa"/>
           </w:tcPr>
           <w:p>
             <w:r>
@@ -463,45 +565,37 @@
         </w:tc>
         <w:tc>
           <w:tcPr>
-            <w:tcW w:w="1802" w:type="dxa"/>
-          </w:tcPr>
-          <w:p/>
-        </w:tc>
-        <w:tc>
-          <w:tcPr>
-            <w:tcW w:w="1802" w:type="dxa"/>
-          </w:tcPr>
-          <w:p/>
-        </w:tc>
-        <w:tc>
-          <w:tcPr>
-            <w:tcW w:w="1802" w:type="dxa"/>
-          </w:tcPr>
-          <w:p>
-            <w:r>
-              <w:t xml:space="preserve">I make extensive use of complex data structures, I use in many examples arrays filled with objects and even use local storage and JSON to store JavaScript objects in a key value store that only accepts strings (I use JSON </w:t>
-            </w:r>
-            <w:proofErr w:type="spellStart"/>
-            <w:r>
-              <w:t>stringify</w:t>
-            </w:r>
-            <w:proofErr w:type="spellEnd"/>
-            <w:r>
-              <w:t>)</w:t>
-            </w:r>
-          </w:p>
-        </w:tc>
-        <w:tc>
-          <w:tcPr>
-            <w:tcW w:w="1802" w:type="dxa"/>
-          </w:tcPr>
-          <w:p/>
-        </w:tc>
-      </w:tr>
-      <w:tr>
-        <w:tc>
-          <w:tcPr>
-            <w:tcW w:w="1802" w:type="dxa"/>
+            <w:tcW w:w="2933" w:type="dxa"/>
+          </w:tcPr>
+          <w:p/>
+        </w:tc>
+        <w:tc>
+          <w:tcPr>
+            <w:tcW w:w="1649" w:type="dxa"/>
+          </w:tcPr>
+          <w:p/>
+        </w:tc>
+        <w:tc>
+          <w:tcPr>
+            <w:tcW w:w="2516" w:type="dxa"/>
+          </w:tcPr>
+          <w:p>
+            <w:r>
+              <w:t>I make extensive use of complex data structures, I use in many examples arrays filled with objects and even use local storage and JSON to store JavaScript objects in a key value store that only accepts strings (I use JSON stringify)</w:t>
+            </w:r>
+          </w:p>
+        </w:tc>
+        <w:tc>
+          <w:tcPr>
+            <w:tcW w:w="1264" w:type="dxa"/>
+          </w:tcPr>
+          <w:p/>
+        </w:tc>
+      </w:tr>
+      <w:tr>
+        <w:tc>
+          <w:tcPr>
+            <w:tcW w:w="1698" w:type="dxa"/>
           </w:tcPr>
           <w:p>
             <w:r>
@@ -511,86 +605,73 @@
         </w:tc>
         <w:tc>
           <w:tcPr>
-            <w:tcW w:w="1802" w:type="dxa"/>
-          </w:tcPr>
-          <w:p/>
-        </w:tc>
-        <w:tc>
-          <w:tcPr>
-            <w:tcW w:w="1802" w:type="dxa"/>
-          </w:tcPr>
-          <w:p>
-            <w:r>
-              <w:t xml:space="preserve">Game is easily extensible, </w:t>
-            </w:r>
-            <w:proofErr w:type="spellStart"/>
-            <w:r>
-              <w:t>fi</w:t>
-            </w:r>
-            <w:proofErr w:type="spellEnd"/>
-            <w:r>
-              <w:t xml:space="preserve"> you want to add more Spanish words you simply </w:t>
-            </w:r>
-            <w:r>
-              <w:lastRenderedPageBreak/>
-              <w:t>need to edit one file and a non-programmer could edit the files within 20 seconds of being shown what to do.</w:t>
-            </w:r>
-          </w:p>
-        </w:tc>
-        <w:tc>
-          <w:tcPr>
-            <w:tcW w:w="1802" w:type="dxa"/>
-          </w:tcPr>
-          <w:p/>
-        </w:tc>
-        <w:tc>
-          <w:tcPr>
-            <w:tcW w:w="1802" w:type="dxa"/>
-          </w:tcPr>
-          <w:p/>
-        </w:tc>
-      </w:tr>
-      <w:tr>
-        <w:tc>
-          <w:tcPr>
-            <w:tcW w:w="1802" w:type="dxa"/>
-          </w:tcPr>
-          <w:p>
-            <w:r>
-              <w:lastRenderedPageBreak/>
+            <w:tcW w:w="2933" w:type="dxa"/>
+          </w:tcPr>
+          <w:p/>
+        </w:tc>
+        <w:tc>
+          <w:tcPr>
+            <w:tcW w:w="1649" w:type="dxa"/>
+          </w:tcPr>
+          <w:p>
+            <w:r>
+              <w:t>Game is easily extensible, fi you want to add more Spanish words you simply need to edit one file and a non-programmer could edit the files within 20 seconds of being shown what to do.</w:t>
+            </w:r>
+          </w:p>
+        </w:tc>
+        <w:tc>
+          <w:tcPr>
+            <w:tcW w:w="2516" w:type="dxa"/>
+          </w:tcPr>
+          <w:p/>
+        </w:tc>
+        <w:tc>
+          <w:tcPr>
+            <w:tcW w:w="1264" w:type="dxa"/>
+          </w:tcPr>
+          <w:p/>
+        </w:tc>
+      </w:tr>
+      <w:tr>
+        <w:tc>
+          <w:tcPr>
+            <w:tcW w:w="1698" w:type="dxa"/>
+          </w:tcPr>
+          <w:p>
+            <w:r>
               <w:t>Readme.txt</w:t>
             </w:r>
           </w:p>
         </w:tc>
         <w:tc>
           <w:tcPr>
-            <w:tcW w:w="1802" w:type="dxa"/>
-          </w:tcPr>
-          <w:p/>
-        </w:tc>
-        <w:tc>
-          <w:tcPr>
-            <w:tcW w:w="1802" w:type="dxa"/>
-          </w:tcPr>
-          <w:p/>
-        </w:tc>
-        <w:tc>
-          <w:tcPr>
-            <w:tcW w:w="1802" w:type="dxa"/>
-          </w:tcPr>
-          <w:p/>
-        </w:tc>
-        <w:tc>
-          <w:tcPr>
-            <w:tcW w:w="1802" w:type="dxa"/>
-          </w:tcPr>
-          <w:p/>
-        </w:tc>
-      </w:tr>
-      <w:tr>
-        <w:tc>
-          <w:tcPr>
-            <w:tcW w:w="1802" w:type="dxa"/>
+            <w:tcW w:w="2933" w:type="dxa"/>
+          </w:tcPr>
+          <w:p/>
+        </w:tc>
+        <w:tc>
+          <w:tcPr>
+            <w:tcW w:w="1649" w:type="dxa"/>
+          </w:tcPr>
+          <w:p/>
+        </w:tc>
+        <w:tc>
+          <w:tcPr>
+            <w:tcW w:w="2516" w:type="dxa"/>
+          </w:tcPr>
+          <w:p/>
+        </w:tc>
+        <w:tc>
+          <w:tcPr>
+            <w:tcW w:w="1264" w:type="dxa"/>
+          </w:tcPr>
+          <w:p/>
+        </w:tc>
+      </w:tr>
+      <w:tr>
+        <w:tc>
+          <w:tcPr>
+            <w:tcW w:w="1698" w:type="dxa"/>
           </w:tcPr>
           <w:p>
             <w:r>
@@ -600,57 +681,57 @@
         </w:tc>
         <w:tc>
           <w:tcPr>
-            <w:tcW w:w="1802" w:type="dxa"/>
-          </w:tcPr>
-          <w:p/>
-        </w:tc>
-        <w:tc>
-          <w:tcPr>
-            <w:tcW w:w="1802" w:type="dxa"/>
-          </w:tcPr>
-          <w:p/>
-        </w:tc>
-        <w:tc>
-          <w:tcPr>
-            <w:tcW w:w="1802" w:type="dxa"/>
-          </w:tcPr>
-          <w:p/>
-        </w:tc>
-        <w:tc>
-          <w:tcPr>
-            <w:tcW w:w="1802" w:type="dxa"/>
-          </w:tcPr>
-          <w:p/>
-        </w:tc>
-      </w:tr>
-      <w:tr>
-        <w:tc>
-          <w:tcPr>
-            <w:tcW w:w="1802" w:type="dxa"/>
-          </w:tcPr>
-          <w:p/>
-        </w:tc>
-        <w:tc>
-          <w:tcPr>
-            <w:tcW w:w="1802" w:type="dxa"/>
-          </w:tcPr>
-          <w:p/>
-        </w:tc>
-        <w:tc>
-          <w:tcPr>
-            <w:tcW w:w="1802" w:type="dxa"/>
-          </w:tcPr>
-          <w:p/>
-        </w:tc>
-        <w:tc>
-          <w:tcPr>
-            <w:tcW w:w="1802" w:type="dxa"/>
-          </w:tcPr>
-          <w:p/>
-        </w:tc>
-        <w:tc>
-          <w:tcPr>
-            <w:tcW w:w="1802" w:type="dxa"/>
+            <w:tcW w:w="2933" w:type="dxa"/>
+          </w:tcPr>
+          <w:p/>
+        </w:tc>
+        <w:tc>
+          <w:tcPr>
+            <w:tcW w:w="1649" w:type="dxa"/>
+          </w:tcPr>
+          <w:p/>
+        </w:tc>
+        <w:tc>
+          <w:tcPr>
+            <w:tcW w:w="2516" w:type="dxa"/>
+          </w:tcPr>
+          <w:p/>
+        </w:tc>
+        <w:tc>
+          <w:tcPr>
+            <w:tcW w:w="1264" w:type="dxa"/>
+          </w:tcPr>
+          <w:p/>
+        </w:tc>
+      </w:tr>
+      <w:tr>
+        <w:tc>
+          <w:tcPr>
+            <w:tcW w:w="1698" w:type="dxa"/>
+          </w:tcPr>
+          <w:p/>
+        </w:tc>
+        <w:tc>
+          <w:tcPr>
+            <w:tcW w:w="2933" w:type="dxa"/>
+          </w:tcPr>
+          <w:p/>
+        </w:tc>
+        <w:tc>
+          <w:tcPr>
+            <w:tcW w:w="1649" w:type="dxa"/>
+          </w:tcPr>
+          <w:p/>
+        </w:tc>
+        <w:tc>
+          <w:tcPr>
+            <w:tcW w:w="2516" w:type="dxa"/>
+          </w:tcPr>
+          <w:p/>
+        </w:tc>
+        <w:tc>
+          <w:tcPr>
+            <w:tcW w:w="1264" w:type="dxa"/>
           </w:tcPr>
           <w:p/>
         </w:tc>

</xml_diff>

<commit_message>
changed some styling and fixed a few bugs
</commit_message>
<xml_diff>
--- a/SIT120 Marking Justification.docx
+++ b/SIT120 Marking Justification.docx
@@ -93,7 +93,15 @@
               <w:t>I have uploaded</w:t>
             </w:r>
             <w:r>
-              <w:t xml:space="preserve"> my improved work to Github every few days of development</w:t>
+              <w:t xml:space="preserve"> my improved work to </w:t>
+            </w:r>
+            <w:proofErr w:type="spellStart"/>
+            <w:r>
+              <w:t>Github</w:t>
+            </w:r>
+            <w:proofErr w:type="spellEnd"/>
+            <w:r>
+              <w:t xml:space="preserve"> every few days of development</w:t>
             </w:r>
             <w:r>
               <w:t>.</w:t>
@@ -288,7 +296,11 @@
           <w:tcPr>
             <w:tcW w:w="2516" w:type="dxa"/>
           </w:tcPr>
-          <w:p/>
+          <w:p>
+            <w:r>
+              <w:t>There are at least 10 levels in the game.</w:t>
+            </w:r>
+          </w:p>
         </w:tc>
         <w:tc>
           <w:tcPr>
@@ -324,7 +336,15 @@
           <w:tcPr>
             <w:tcW w:w="2516" w:type="dxa"/>
           </w:tcPr>
-          <w:p/>
+          <w:p>
+            <w:r>
+              <w:t xml:space="preserve">The game is engaging to </w:t>
+            </w:r>
+            <w:r>
+              <w:lastRenderedPageBreak/>
+              <w:t>play for 5 hours.</w:t>
+            </w:r>
+          </w:p>
         </w:tc>
         <w:tc>
           <w:tcPr>
@@ -340,6 +360,7 @@
           </w:tcPr>
           <w:p>
             <w:r>
+              <w:lastRenderedPageBreak/>
               <w:t>Quality</w:t>
             </w:r>
           </w:p>
@@ -380,7 +401,6 @@
           </w:tcPr>
           <w:p>
             <w:r>
-              <w:lastRenderedPageBreak/>
               <w:t>UI Design</w:t>
             </w:r>
           </w:p>
@@ -403,7 +423,13 @@
           </w:tcPr>
           <w:p>
             <w:r>
-              <w:t>The game uses colour theory, is consistent, spacing is consistent. The web app also has animating backgrounds and is visually appealing.</w:t>
+              <w:t>The game uses colour theory</w:t>
+            </w:r>
+            <w:r>
+              <w:t xml:space="preserve"> with adjacent colour theory</w:t>
+            </w:r>
+            <w:r>
+              <w:t>, is consistent, spacing is consistent. The web app also has animating backgrounds and is visually appealing.</w:t>
             </w:r>
           </w:p>
         </w:tc>
@@ -441,78 +467,15 @@
           <w:tcPr>
             <w:tcW w:w="2516" w:type="dxa"/>
           </w:tcPr>
-          <w:p/>
-        </w:tc>
-        <w:tc>
-          <w:tcPr>
-            <w:tcW w:w="1264" w:type="dxa"/>
-          </w:tcPr>
-          <w:p>
-            <w:r>
-              <w:t>I have at least 4 reusable</w:t>
-            </w:r>
-            <w:r>
-              <w:t xml:space="preserve"> UI components:</w:t>
-            </w:r>
-          </w:p>
-          <w:p>
-            <w:r>
-              <w:t>createContainerWithChest</w:t>
-            </w:r>
-            <w:r>
-              <w:t>()</w:t>
-            </w:r>
-          </w:p>
-          <w:p>
-            <w:r>
-              <w:t>createCustomLabel</w:t>
-            </w:r>
-            <w:r>
-              <w:t>()</w:t>
-            </w:r>
-          </w:p>
-          <w:p>
-            <w:r>
-              <w:t>createCustomCheckbox</w:t>
-            </w:r>
-            <w:r>
-              <w:t>()</w:t>
-            </w:r>
-          </w:p>
-          <w:p>
-            <w:r>
-              <w:t>createCustomTextBox</w:t>
-            </w:r>
-            <w:r>
-              <w:t>()</w:t>
-            </w:r>
-          </w:p>
-          <w:p>
-            <w:r>
-              <w:t>createCustomLabelH1</w:t>
-            </w:r>
-            <w:r>
-              <w:t>()</w:t>
-            </w:r>
-          </w:p>
-          <w:p>
-            <w:r>
-              <w:t>createCustomParagraph</w:t>
-            </w:r>
-            <w:r>
-              <w:t>()</w:t>
-            </w:r>
-          </w:p>
-          <w:p>
-            <w:r>
-              <w:t>createCustomButton</w:t>
-            </w:r>
-            <w:r>
-              <w:t>()</w:t>
-            </w:r>
+          <w:p>
             <w:bookmarkStart w:id="0" w:name="_GoBack"/>
             <w:bookmarkEnd w:id="0"/>
           </w:p>
+        </w:tc>
+        <w:tc>
+          <w:tcPr>
+            <w:tcW w:w="1264" w:type="dxa"/>
+          </w:tcPr>
           <w:p/>
         </w:tc>
       </w:tr>
@@ -549,6 +512,109 @@
           <w:tcPr>
             <w:tcW w:w="1264" w:type="dxa"/>
           </w:tcPr>
+          <w:p>
+            <w:r>
+              <w:t>I have at least 4 reusable UI components:</w:t>
+            </w:r>
+          </w:p>
+          <w:p>
+            <w:proofErr w:type="spellStart"/>
+            <w:proofErr w:type="gramStart"/>
+            <w:r>
+              <w:t>createContainerWithChest</w:t>
+            </w:r>
+            <w:proofErr w:type="spellEnd"/>
+            <w:r>
+              <w:t>(</w:t>
+            </w:r>
+            <w:proofErr w:type="gramEnd"/>
+            <w:r>
+              <w:t>)</w:t>
+            </w:r>
+          </w:p>
+          <w:p>
+            <w:proofErr w:type="spellStart"/>
+            <w:proofErr w:type="gramStart"/>
+            <w:r>
+              <w:t>createCustomLabel</w:t>
+            </w:r>
+            <w:proofErr w:type="spellEnd"/>
+            <w:r>
+              <w:t>(</w:t>
+            </w:r>
+            <w:proofErr w:type="gramEnd"/>
+            <w:r>
+              <w:t>)</w:t>
+            </w:r>
+          </w:p>
+          <w:p>
+            <w:proofErr w:type="spellStart"/>
+            <w:proofErr w:type="gramStart"/>
+            <w:r>
+              <w:t>createCustomCheckbox</w:t>
+            </w:r>
+            <w:proofErr w:type="spellEnd"/>
+            <w:r>
+              <w:t>(</w:t>
+            </w:r>
+            <w:proofErr w:type="gramEnd"/>
+            <w:r>
+              <w:t>)</w:t>
+            </w:r>
+          </w:p>
+          <w:p>
+            <w:proofErr w:type="spellStart"/>
+            <w:proofErr w:type="gramStart"/>
+            <w:r>
+              <w:t>createCustomTextBox</w:t>
+            </w:r>
+            <w:proofErr w:type="spellEnd"/>
+            <w:r>
+              <w:t>(</w:t>
+            </w:r>
+            <w:proofErr w:type="gramEnd"/>
+            <w:r>
+              <w:t>)</w:t>
+            </w:r>
+          </w:p>
+          <w:p>
+            <w:r>
+              <w:t>createCustomLabelH1</w:t>
+            </w:r>
+            <w:r>
+              <w:t>()</w:t>
+            </w:r>
+          </w:p>
+          <w:p>
+            <w:proofErr w:type="spellStart"/>
+            <w:proofErr w:type="gramStart"/>
+            <w:r>
+              <w:t>createCustomParagraph</w:t>
+            </w:r>
+            <w:proofErr w:type="spellEnd"/>
+            <w:r>
+              <w:t>(</w:t>
+            </w:r>
+            <w:proofErr w:type="gramEnd"/>
+            <w:r>
+              <w:t>)</w:t>
+            </w:r>
+          </w:p>
+          <w:p>
+            <w:proofErr w:type="spellStart"/>
+            <w:proofErr w:type="gramStart"/>
+            <w:r>
+              <w:t>createCustomButton</w:t>
+            </w:r>
+            <w:proofErr w:type="spellEnd"/>
+            <w:r>
+              <w:t>(</w:t>
+            </w:r>
+            <w:proofErr w:type="gramEnd"/>
+            <w:r>
+              <w:t>)</w:t>
+            </w:r>
+          </w:p>
           <w:p/>
         </w:tc>
       </w:tr>
@@ -581,7 +647,15 @@
           </w:tcPr>
           <w:p>
             <w:r>
-              <w:t>I make extensive use of complex data structures, I use in many examples arrays filled with objects and even use local storage and JSON to store JavaScript objects in a key value store that only accepts strings (I use JSON stringify)</w:t>
+              <w:t xml:space="preserve">I make extensive use of complex data structures, I use in many examples arrays filled with objects and even use local storage and JSON to store JavaScript objects in a key value store that only accepts strings (I use JSON </w:t>
+            </w:r>
+            <w:proofErr w:type="spellStart"/>
+            <w:r>
+              <w:t>stringify</w:t>
+            </w:r>
+            <w:proofErr w:type="spellEnd"/>
+            <w:r>
+              <w:t>)</w:t>
             </w:r>
           </w:p>
         </w:tc>
@@ -615,7 +689,15 @@
           </w:tcPr>
           <w:p>
             <w:r>
-              <w:t>Game is easily extensible, fi you want to add more Spanish words you simply need to edit one file and a non-programmer could edit the files within 20 seconds of being shown what to do.</w:t>
+              <w:t xml:space="preserve">Game is easily extensible, </w:t>
+            </w:r>
+            <w:proofErr w:type="spellStart"/>
+            <w:r>
+              <w:t>fi</w:t>
+            </w:r>
+            <w:proofErr w:type="spellEnd"/>
+            <w:r>
+              <w:t xml:space="preserve"> you want to add more Spanish words you simply need to edit one file and a non-programmer could edit the files within 20 seconds of being shown what to do.</w:t>
             </w:r>
           </w:p>
         </w:tc>

</xml_diff>